<commit_message>
Sat Nov 30 06:50:01 AM CST 2024
</commit_message>
<xml_diff>
--- a/inst/extdata/bosai.docx
+++ b/inst/extdata/bosai.docx
@@ -10667,6 +10667,7 @@
   <w:style w:type="table" w:customStyle="1" w:styleId="157">
     <w:name w:val="List Table 7 Colorful - Accent 1"/>
     <w:basedOn w:val="13"/>
+    <w:qFormat/>
     <w:uiPriority w:val="99"/>
     <w:pPr>
       <w:spacing w:after="0" w:line="240" w:lineRule="auto"/>
@@ -10773,6 +10774,7 @@
   <w:style w:type="table" w:customStyle="1" w:styleId="158">
     <w:name w:val="List Table 7 Colorful - Accent 2"/>
     <w:basedOn w:val="13"/>
+    <w:qFormat/>
     <w:uiPriority w:val="99"/>
     <w:pPr>
       <w:spacing w:after="0" w:line="240" w:lineRule="auto"/>
@@ -10927,6 +10929,7 @@
   <w:style w:type="table" w:customStyle="1" w:styleId="159">
     <w:name w:val="List Table 7 Colorful - Accent 3"/>
     <w:basedOn w:val="13"/>
+    <w:qFormat/>
     <w:uiPriority w:val="99"/>
     <w:pPr>
       <w:spacing w:after="0" w:line="240" w:lineRule="auto"/>
@@ -11081,6 +11084,7 @@
   <w:style w:type="table" w:customStyle="1" w:styleId="160">
     <w:name w:val="List Table 7 Colorful - Accent 4"/>
     <w:basedOn w:val="13"/>
+    <w:qFormat/>
     <w:uiPriority w:val="99"/>
     <w:pPr>
       <w:spacing w:after="0" w:line="240" w:lineRule="auto"/>
@@ -11235,6 +11239,7 @@
   <w:style w:type="table" w:customStyle="1" w:styleId="161">
     <w:name w:val="List Table 7 Colorful - Accent 5"/>
     <w:basedOn w:val="13"/>
+    <w:qFormat/>
     <w:uiPriority w:val="99"/>
     <w:pPr>
       <w:spacing w:after="0" w:line="240" w:lineRule="auto"/>
@@ -11389,6 +11394,7 @@
   <w:style w:type="table" w:customStyle="1" w:styleId="162">
     <w:name w:val="List Table 7 Colorful - Accent 6"/>
     <w:basedOn w:val="13"/>
+    <w:qFormat/>
     <w:uiPriority w:val="99"/>
     <w:pPr>
       <w:spacing w:after="0" w:line="240" w:lineRule="auto"/>
@@ -11543,6 +11549,7 @@
   <w:style w:type="table" w:customStyle="1" w:styleId="163">
     <w:name w:val="Lined - Accent"/>
     <w:basedOn w:val="13"/>
+    <w:qFormat/>
     <w:uiPriority w:val="99"/>
     <w:pPr>
       <w:spacing w:after="0" w:line="240" w:lineRule="auto"/>
@@ -11629,6 +11636,7 @@
   <w:style w:type="table" w:customStyle="1" w:styleId="164">
     <w:name w:val="Lined - Accent 1"/>
     <w:basedOn w:val="13"/>
+    <w:qFormat/>
     <w:uiPriority w:val="99"/>
     <w:pPr>
       <w:spacing w:after="0" w:line="240" w:lineRule="auto"/>
@@ -11715,6 +11723,7 @@
   <w:style w:type="table" w:customStyle="1" w:styleId="165">
     <w:name w:val="Lined - Accent 2"/>
     <w:basedOn w:val="13"/>
+    <w:qFormat/>
     <w:uiPriority w:val="99"/>
     <w:pPr>
       <w:spacing w:after="0" w:line="240" w:lineRule="auto"/>
@@ -13213,6 +13222,7 @@
   <w:style w:type="table" w:customStyle="1" w:styleId="182">
     <w:name w:val="Bordered - Accent 5"/>
     <w:basedOn w:val="13"/>
+    <w:qFormat/>
     <w:uiPriority w:val="99"/>
     <w:pPr>
       <w:spacing w:after="0" w:line="240" w:lineRule="auto"/>
@@ -14323,6 +14333,7 @@
   </w:style>
   <w:style w:type="character" w:customStyle="1" w:styleId="275">
     <w:name w:val="SpecialStringTok2"/>
+    <w:qFormat/>
     <w:uiPriority w:val="0"/>
     <w:rPr>
       <w:color w:val="4E9A06"/>

</xml_diff>